<commit_message>
Dashboard Designs and New Requirements Word
</commit_message>
<xml_diff>
--- a/Dashboard Requirements.docx
+++ b/Dashboard Requirements.docx
@@ -27,19 +27,7 @@
         <w:rPr>
           <w:lang w:val="en-GB"/>
         </w:rPr>
-        <w:t xml:space="preserve">Following our alignment meeting with Walmart’s Loss Prevention, Logistics, and Customer Operations stakeholders, we consolidated the requirements for the Fraud Loss Analysis dashboards. The discussion was held after presenting the initial Exploratory Data Analysis (EDA), where stakeholders emphasized the need for a clearer, more operational view of fraudulent losses, with the ability to drill down into customer and driver </w:t>
-      </w:r>
-      <w:r>
-        <w:rPr>
-          <w:lang w:val="en-GB"/>
-        </w:rPr>
-        <w:t>behaviours</w:t>
-      </w:r>
-      <w:r>
-        <w:rPr>
-          <w:lang w:val="en-GB"/>
-        </w:rPr>
-        <w:t>.</w:t>
+        <w:t>Following our alignment meeting with Walmart’s Loss Prevention, Logistics, and Customer Operations stakeholders, we consolidated the requirements for the Fraud Loss Analysis dashboards. The discussion was held after presenting the initial Exploratory Data Analysis (EDA), where stakeholders emphasized the need for a clearer, more operational view of fraudulent losses, with the ability to drill down into customer and driver behaviours.</w:t>
       </w:r>
     </w:p>
     <w:p>
@@ -71,21 +59,7 @@
           <w:bCs w:val="0"/>
           <w:lang w:val="en-GB"/>
         </w:rPr>
-        <w:t xml:space="preserve">How much is the company losing to </w:t>
-      </w:r>
-      <w:r>
-        <w:rPr>
-          <w:bCs w:val="0"/>
-          <w:lang w:val="en-GB"/>
-        </w:rPr>
-        <w:t>fraud and</w:t>
-      </w:r>
-      <w:r>
-        <w:rPr>
-          <w:bCs w:val="0"/>
-          <w:lang w:val="en-GB"/>
-        </w:rPr>
-        <w:t xml:space="preserve"> where are these losses occurring?</w:t>
+        <w:t>How much is the company losing to fraud and where are these losses occurring?</w:t>
       </w:r>
       <w:r>
         <w:rPr>
@@ -129,7 +103,23 @@
           <w:bCs w:val="0"/>
           <w:lang w:val="en-GB"/>
         </w:rPr>
-        <w:t>The Customer Operations team asked for a customer-level dashboard allowing them to analyze criticality scores, loss volume, and potential risk indicators.</w:t>
+        <w:t xml:space="preserve">The Customer Operations team asked for a customer-level dashboard allowing them to </w:t>
+      </w:r>
+      <w:proofErr w:type="spellStart"/>
+      <w:r>
+        <w:rPr>
+          <w:bCs w:val="0"/>
+          <w:lang w:val="en-GB"/>
+        </w:rPr>
+        <w:t>analyze</w:t>
+      </w:r>
+      <w:proofErr w:type="spellEnd"/>
+      <w:r>
+        <w:rPr>
+          <w:bCs w:val="0"/>
+          <w:lang w:val="en-GB"/>
+        </w:rPr>
+        <w:t xml:space="preserve"> criticality scores, loss volume, and potential risk indicators.</w:t>
       </w:r>
     </w:p>
     <w:p>
@@ -159,21 +149,7 @@
           <w:bCs w:val="0"/>
           <w:lang w:val="en-GB"/>
         </w:rPr>
-        <w:t xml:space="preserve">The </w:t>
-      </w:r>
-      <w:r>
-        <w:rPr>
-          <w:bCs w:val="0"/>
-          <w:lang w:val="en-GB"/>
-        </w:rPr>
-        <w:t>logistics</w:t>
-      </w:r>
-      <w:r>
-        <w:rPr>
-          <w:bCs w:val="0"/>
-          <w:lang w:val="en-GB"/>
-        </w:rPr>
-        <w:t xml:space="preserve"> team requested a driver-centric dashboard to support internal audits and evaluate potential operational issues or fraud involvement.</w:t>
+        <w:t>The logistics team requested a driver-centric dashboard to support internal audits and evaluate potential operational issues or fraud involvement.</w:t>
       </w:r>
     </w:p>
     <w:p>
@@ -259,12 +235,37 @@
           <w:lang w:val="en-GB"/>
         </w:rPr>
       </w:pPr>
+      <w:proofErr w:type="spellStart"/>
       <w:r>
         <w:rPr>
           <w:b/>
           <w:bCs w:val="0"/>
         </w:rPr>
-        <w:t>Visuals &amp; Components:</w:t>
+        <w:t>Visuals</w:t>
+      </w:r>
+      <w:proofErr w:type="spellEnd"/>
+      <w:r>
+        <w:rPr>
+          <w:b/>
+          <w:bCs w:val="0"/>
+        </w:rPr>
+        <w:t xml:space="preserve"> &amp; </w:t>
+      </w:r>
+      <w:proofErr w:type="spellStart"/>
+      <w:r>
+        <w:rPr>
+          <w:b/>
+          <w:bCs w:val="0"/>
+        </w:rPr>
+        <w:t>Components</w:t>
+      </w:r>
+      <w:proofErr w:type="spellEnd"/>
+      <w:r>
+        <w:rPr>
+          <w:b/>
+          <w:bCs w:val="0"/>
+        </w:rPr>
+        <w:t>:</w:t>
       </w:r>
     </w:p>
     <w:p>
@@ -381,7 +382,39 @@
           <w:b/>
           <w:bCs w:val="0"/>
         </w:rPr>
-        <w:t>Data Cards (KPIs):</w:t>
+        <w:t xml:space="preserve">Data </w:t>
+      </w:r>
+      <w:proofErr w:type="spellStart"/>
+      <w:r>
+        <w:rPr>
+          <w:b/>
+          <w:bCs w:val="0"/>
+        </w:rPr>
+        <w:t>Cards</w:t>
+      </w:r>
+      <w:proofErr w:type="spellEnd"/>
+      <w:r>
+        <w:rPr>
+          <w:b/>
+          <w:bCs w:val="0"/>
+        </w:rPr>
+        <w:t xml:space="preserve"> (</w:t>
+      </w:r>
+      <w:proofErr w:type="spellStart"/>
+      <w:r>
+        <w:rPr>
+          <w:b/>
+          <w:bCs w:val="0"/>
+        </w:rPr>
+        <w:t>KPIs</w:t>
+      </w:r>
+      <w:proofErr w:type="spellEnd"/>
+      <w:r>
+        <w:rPr>
+          <w:b/>
+          <w:bCs w:val="0"/>
+        </w:rPr>
+        <w:t>):</w:t>
       </w:r>
     </w:p>
     <w:p>
@@ -397,8 +430,21 @@
         </w:rPr>
       </w:pPr>
       <w:r>
-        <w:t>Total Lost Value</w:t>
-      </w:r>
+        <w:t xml:space="preserve">Total </w:t>
+      </w:r>
+      <w:proofErr w:type="spellStart"/>
+      <w:r>
+        <w:t>Lost</w:t>
+      </w:r>
+      <w:proofErr w:type="spellEnd"/>
+      <w:r>
+        <w:t xml:space="preserve"> </w:t>
+      </w:r>
+      <w:proofErr w:type="spellStart"/>
+      <w:r>
+        <w:t>Value</w:t>
+      </w:r>
+      <w:proofErr w:type="spellEnd"/>
     </w:p>
     <w:p>
       <w:pPr>
@@ -413,8 +459,21 @@
         </w:rPr>
       </w:pPr>
       <w:r>
-        <w:t>Total Lost Quantity</w:t>
-      </w:r>
+        <w:t xml:space="preserve">Total </w:t>
+      </w:r>
+      <w:proofErr w:type="spellStart"/>
+      <w:r>
+        <w:t>Lost</w:t>
+      </w:r>
+      <w:proofErr w:type="spellEnd"/>
+      <w:r>
+        <w:t xml:space="preserve"> </w:t>
+      </w:r>
+      <w:proofErr w:type="spellStart"/>
+      <w:r>
+        <w:t>Quantity</w:t>
+      </w:r>
+      <w:proofErr w:type="spellEnd"/>
     </w:p>
     <w:p>
       <w:pPr>
@@ -429,8 +488,21 @@
         </w:rPr>
       </w:pPr>
       <w:r>
-        <w:t>Total Delivered Items</w:t>
-      </w:r>
+        <w:t xml:space="preserve">Total </w:t>
+      </w:r>
+      <w:proofErr w:type="spellStart"/>
+      <w:r>
+        <w:t>Delivered</w:t>
+      </w:r>
+      <w:proofErr w:type="spellEnd"/>
+      <w:r>
+        <w:t xml:space="preserve"> </w:t>
+      </w:r>
+      <w:proofErr w:type="spellStart"/>
+      <w:r>
+        <w:t>Items</w:t>
+      </w:r>
+      <w:proofErr w:type="spellEnd"/>
     </w:p>
     <w:p>
       <w:pPr>
@@ -445,8 +517,21 @@
         </w:rPr>
       </w:pPr>
       <w:r>
-        <w:t>Total Clients Analyzed</w:t>
-      </w:r>
+        <w:t xml:space="preserve">Total </w:t>
+      </w:r>
+      <w:proofErr w:type="spellStart"/>
+      <w:r>
+        <w:t>Clients</w:t>
+      </w:r>
+      <w:proofErr w:type="spellEnd"/>
+      <w:r>
+        <w:t xml:space="preserve"> </w:t>
+      </w:r>
+      <w:proofErr w:type="spellStart"/>
+      <w:r>
+        <w:t>Analyzed</w:t>
+      </w:r>
+      <w:proofErr w:type="spellEnd"/>
     </w:p>
     <w:p>
       <w:pPr>
@@ -455,13 +540,27 @@
           <w:ilvl w:val="1"/>
           <w:numId w:val="77"/>
         </w:numPr>
+        <w:spacing w:after="0"/>
         <w:ind w:left="1434" w:hanging="357"/>
         <w:rPr>
           <w:lang w:val="en-GB"/>
         </w:rPr>
       </w:pPr>
-      <w:r>
-        <w:t>Average Lost Ticket</w:t>
+      <w:proofErr w:type="spellStart"/>
+      <w:r>
+        <w:t>Average</w:t>
+      </w:r>
+      <w:proofErr w:type="spellEnd"/>
+      <w:r>
+        <w:t xml:space="preserve"> </w:t>
+      </w:r>
+      <w:proofErr w:type="spellStart"/>
+      <w:r>
+        <w:t>Lost</w:t>
+      </w:r>
+      <w:proofErr w:type="spellEnd"/>
+      <w:r>
+        <w:t xml:space="preserve"> Ticket</w:t>
       </w:r>
     </w:p>
     <w:p>
@@ -503,18 +602,54 @@
         <w:rPr>
           <w:lang w:val="en-GB"/>
         </w:rPr>
-        <w:t>Focused on customer behavior and fraud-related loss patterns.</w:t>
+        <w:t xml:space="preserve">Focused on customer </w:t>
+      </w:r>
+      <w:proofErr w:type="spellStart"/>
+      <w:r>
+        <w:rPr>
+          <w:lang w:val="en-GB"/>
+        </w:rPr>
+        <w:t>behavior</w:t>
+      </w:r>
+      <w:proofErr w:type="spellEnd"/>
+      <w:r>
+        <w:rPr>
+          <w:lang w:val="en-GB"/>
+        </w:rPr>
+        <w:t xml:space="preserve"> and fraud-related loss patterns.</w:t>
       </w:r>
     </w:p>
     <w:p>
       <w:pPr>
         <w:pStyle w:val="Caption"/>
       </w:pPr>
+      <w:proofErr w:type="spellStart"/>
       <w:r>
         <w:rPr>
           <w:b/>
         </w:rPr>
-        <w:t>Visuals &amp; Components:</w:t>
+        <w:t>Visuals</w:t>
+      </w:r>
+      <w:proofErr w:type="spellEnd"/>
+      <w:r>
+        <w:rPr>
+          <w:b/>
+        </w:rPr>
+        <w:t xml:space="preserve"> &amp; </w:t>
+      </w:r>
+      <w:proofErr w:type="spellStart"/>
+      <w:r>
+        <w:rPr>
+          <w:b/>
+        </w:rPr>
+        <w:t>Components</w:t>
+      </w:r>
+      <w:proofErr w:type="spellEnd"/>
+      <w:r>
+        <w:rPr>
+          <w:b/>
+        </w:rPr>
+        <w:t>:</w:t>
       </w:r>
     </w:p>
     <w:p>
@@ -551,6 +686,34 @@
           <w:numId w:val="76"/>
         </w:numPr>
         <w:spacing w:after="0"/>
+        <w:ind w:left="714" w:hanging="357"/>
+        <w:rPr>
+          <w:lang w:val="en-GB"/>
+        </w:rPr>
+      </w:pPr>
+      <w:r>
+        <w:rPr>
+          <w:b/>
+          <w:bCs w:val="0"/>
+          <w:lang w:val="en-GB"/>
+        </w:rPr>
+        <w:t>Bar Chart:</w:t>
+      </w:r>
+      <w:r>
+        <w:rPr>
+          <w:lang w:val="en-GB"/>
+        </w:rPr>
+        <w:t xml:space="preserve"> Total quantity of customers segmented by criticality</w:t>
+      </w:r>
+    </w:p>
+    <w:p>
+      <w:pPr>
+        <w:pStyle w:val="Caption"/>
+        <w:numPr>
+          <w:ilvl w:val="0"/>
+          <w:numId w:val="76"/>
+        </w:numPr>
+        <w:spacing w:after="0"/>
         <w:rPr>
           <w:lang w:val="en-GB"/>
         </w:rPr>
@@ -595,8 +758,21 @@
         </w:rPr>
       </w:pPr>
       <w:r>
-        <w:t>Total Lost Quantity</w:t>
-      </w:r>
+        <w:t xml:space="preserve">Total </w:t>
+      </w:r>
+      <w:proofErr w:type="spellStart"/>
+      <w:r>
+        <w:t>Lost</w:t>
+      </w:r>
+      <w:proofErr w:type="spellEnd"/>
+      <w:r>
+        <w:t xml:space="preserve"> </w:t>
+      </w:r>
+      <w:proofErr w:type="spellStart"/>
+      <w:r>
+        <w:t>Quantity</w:t>
+      </w:r>
+      <w:proofErr w:type="spellEnd"/>
     </w:p>
     <w:p>
       <w:pPr>
@@ -611,8 +787,21 @@
         </w:rPr>
       </w:pPr>
       <w:r>
-        <w:t>Total Delivered Items</w:t>
-      </w:r>
+        <w:t xml:space="preserve">Total </w:t>
+      </w:r>
+      <w:proofErr w:type="spellStart"/>
+      <w:r>
+        <w:t>Delivered</w:t>
+      </w:r>
+      <w:proofErr w:type="spellEnd"/>
+      <w:r>
+        <w:t xml:space="preserve"> </w:t>
+      </w:r>
+      <w:proofErr w:type="spellStart"/>
+      <w:r>
+        <w:t>Items</w:t>
+      </w:r>
+      <w:proofErr w:type="spellEnd"/>
     </w:p>
     <w:p>
       <w:pPr>
@@ -627,8 +816,21 @@
         </w:rPr>
       </w:pPr>
       <w:r>
-        <w:t>Total Customers Analyzed</w:t>
-      </w:r>
+        <w:t xml:space="preserve">Total </w:t>
+      </w:r>
+      <w:proofErr w:type="spellStart"/>
+      <w:r>
+        <w:t>Customers</w:t>
+      </w:r>
+      <w:proofErr w:type="spellEnd"/>
+      <w:r>
+        <w:t xml:space="preserve"> </w:t>
+      </w:r>
+      <w:proofErr w:type="spellStart"/>
+      <w:r>
+        <w:t>Analyzed</w:t>
+      </w:r>
+      <w:proofErr w:type="spellEnd"/>
     </w:p>
     <w:p>
       <w:pPr>
@@ -770,7 +972,21 @@
         <w:rPr>
           <w:lang w:val="en-GB"/>
         </w:rPr>
-        <w:t xml:space="preserve"> centered on the logistics personnel.</w:t>
+        <w:t xml:space="preserve"> </w:t>
+      </w:r>
+      <w:proofErr w:type="spellStart"/>
+      <w:r>
+        <w:rPr>
+          <w:lang w:val="en-GB"/>
+        </w:rPr>
+        <w:t>centered</w:t>
+      </w:r>
+      <w:proofErr w:type="spellEnd"/>
+      <w:r>
+        <w:rPr>
+          <w:lang w:val="en-GB"/>
+        </w:rPr>
+        <w:t xml:space="preserve"> on the logistics personnel.</w:t>
       </w:r>
     </w:p>
     <w:p>
@@ -781,12 +997,37 @@
           <w:bCs w:val="0"/>
         </w:rPr>
       </w:pPr>
+      <w:proofErr w:type="spellStart"/>
       <w:r>
         <w:rPr>
           <w:b/>
           <w:bCs w:val="0"/>
         </w:rPr>
-        <w:t>Visuals &amp; Components:</w:t>
+        <w:t>Visuals</w:t>
+      </w:r>
+      <w:proofErr w:type="spellEnd"/>
+      <w:r>
+        <w:rPr>
+          <w:b/>
+          <w:bCs w:val="0"/>
+        </w:rPr>
+        <w:t xml:space="preserve"> &amp; </w:t>
+      </w:r>
+      <w:proofErr w:type="spellStart"/>
+      <w:r>
+        <w:rPr>
+          <w:b/>
+          <w:bCs w:val="0"/>
+        </w:rPr>
+        <w:t>Components</w:t>
+      </w:r>
+      <w:proofErr w:type="spellEnd"/>
+      <w:r>
+        <w:rPr>
+          <w:b/>
+          <w:bCs w:val="0"/>
+        </w:rPr>
+        <w:t>:</w:t>
       </w:r>
     </w:p>
     <w:p>
@@ -830,6 +1071,51 @@
       <w:r>
         <w:rPr>
           <w:b/>
+          <w:bCs w:val="0"/>
+          <w:lang w:val="en-GB"/>
+        </w:rPr>
+        <w:t>Bar Chart:</w:t>
+      </w:r>
+      <w:r>
+        <w:rPr>
+          <w:lang w:val="en-GB"/>
+        </w:rPr>
+        <w:t xml:space="preserve"> Total quantity of </w:t>
+      </w:r>
+      <w:r>
+        <w:rPr>
+          <w:lang w:val="en-GB"/>
+        </w:rPr>
+        <w:t>drivers</w:t>
+      </w:r>
+      <w:r>
+        <w:rPr>
+          <w:lang w:val="en-GB"/>
+        </w:rPr>
+        <w:t xml:space="preserve"> segmented by criticality</w:t>
+      </w:r>
+      <w:r>
+        <w:rPr>
+          <w:lang w:val="en-GB"/>
+        </w:rPr>
+        <w:t>.</w:t>
+      </w:r>
+    </w:p>
+    <w:p>
+      <w:pPr>
+        <w:pStyle w:val="Caption"/>
+        <w:numPr>
+          <w:ilvl w:val="0"/>
+          <w:numId w:val="75"/>
+        </w:numPr>
+        <w:spacing w:after="0"/>
+        <w:rPr>
+          <w:lang w:val="en-GB"/>
+        </w:rPr>
+      </w:pPr>
+      <w:r>
+        <w:rPr>
+          <w:b/>
           <w:lang w:val="en-GB"/>
         </w:rPr>
         <w:t>Data Cards (Driver-Level KPIs):</w:t>
@@ -848,8 +1134,21 @@
         </w:rPr>
       </w:pPr>
       <w:r>
-        <w:t>Total Lost Value</w:t>
-      </w:r>
+        <w:t xml:space="preserve">Total </w:t>
+      </w:r>
+      <w:proofErr w:type="spellStart"/>
+      <w:r>
+        <w:t>Lost</w:t>
+      </w:r>
+      <w:proofErr w:type="spellEnd"/>
+      <w:r>
+        <w:t xml:space="preserve"> </w:t>
+      </w:r>
+      <w:proofErr w:type="spellStart"/>
+      <w:r>
+        <w:t>Value</w:t>
+      </w:r>
+      <w:proofErr w:type="spellEnd"/>
     </w:p>
     <w:p>
       <w:pPr>
@@ -864,8 +1163,21 @@
         </w:rPr>
       </w:pPr>
       <w:r>
-        <w:t>Total Lost Quantity</w:t>
-      </w:r>
+        <w:t xml:space="preserve">Total </w:t>
+      </w:r>
+      <w:proofErr w:type="spellStart"/>
+      <w:r>
+        <w:t>Lost</w:t>
+      </w:r>
+      <w:proofErr w:type="spellEnd"/>
+      <w:r>
+        <w:t xml:space="preserve"> </w:t>
+      </w:r>
+      <w:proofErr w:type="spellStart"/>
+      <w:r>
+        <w:t>Quantity</w:t>
+      </w:r>
+      <w:proofErr w:type="spellEnd"/>
     </w:p>
     <w:p>
       <w:pPr>
@@ -880,8 +1192,21 @@
         </w:rPr>
       </w:pPr>
       <w:r>
-        <w:t>Total Delivered Items</w:t>
-      </w:r>
+        <w:t xml:space="preserve">Total </w:t>
+      </w:r>
+      <w:proofErr w:type="spellStart"/>
+      <w:r>
+        <w:t>Delivered</w:t>
+      </w:r>
+      <w:proofErr w:type="spellEnd"/>
+      <w:r>
+        <w:t xml:space="preserve"> </w:t>
+      </w:r>
+      <w:proofErr w:type="spellStart"/>
+      <w:r>
+        <w:t>Items</w:t>
+      </w:r>
+      <w:proofErr w:type="spellEnd"/>
     </w:p>
     <w:p>
       <w:pPr>
@@ -896,8 +1221,13 @@
         </w:rPr>
       </w:pPr>
       <w:r>
-        <w:t>Total Drivers Analyzed</w:t>
-      </w:r>
+        <w:t xml:space="preserve">Total Drivers </w:t>
+      </w:r>
+      <w:proofErr w:type="spellStart"/>
+      <w:r>
+        <w:t>Analyzed</w:t>
+      </w:r>
+      <w:proofErr w:type="spellEnd"/>
     </w:p>
     <w:p>
       <w:pPr>
@@ -955,19 +1285,7 @@
         <w:rPr>
           <w:lang w:val="en-GB"/>
         </w:rPr>
-        <w:t xml:space="preserve">This dashboard supports the Logistics and HR Compliance teams by identifying drivers with anomalous </w:t>
-      </w:r>
-      <w:r>
-        <w:rPr>
-          <w:lang w:val="en-GB"/>
-        </w:rPr>
-        <w:t>behaviour</w:t>
-      </w:r>
-      <w:r>
-        <w:rPr>
-          <w:lang w:val="en-GB"/>
-        </w:rPr>
-        <w:t xml:space="preserve"> or potential involvement in fraud.</w:t>
+        <w:t>This dashboard supports the Logistics and HR Compliance teams by identifying drivers with anomalous behaviour or potential involvement in fraud.</w:t>
       </w:r>
     </w:p>
     <w:sectPr>
@@ -6693,8 +7011,8 @@
   <w:abstractNum w:abstractNumId="45" w15:restartNumberingAfterBreak="0">
     <w:nsid w:val="4D1E42F8"/>
     <w:multiLevelType w:val="hybridMultilevel"/>
-    <w:tmpl w:val="C262B980"/>
-    <w:lvl w:ilvl="0" w:tplc="0816000F">
+    <w:tmpl w:val="B680DDB0"/>
+    <w:lvl w:ilvl="0" w:tplc="588E9C08">
       <w:start w:val="1"/>
       <w:numFmt w:val="decimal"/>
       <w:lvlText w:val="%1."/>
@@ -6702,6 +7020,10 @@
       <w:pPr>
         <w:ind w:left="720" w:hanging="360"/>
       </w:pPr>
+      <w:rPr>
+        <w:b/>
+        <w:bCs w:val="0"/>
+      </w:rPr>
     </w:lvl>
     <w:lvl w:ilvl="1" w:tplc="08160019">
       <w:start w:val="1"/>
@@ -8225,8 +8547,8 @@
   <w:abstractNum w:abstractNumId="58" w15:restartNumberingAfterBreak="0">
     <w:nsid w:val="609A2E27"/>
     <w:multiLevelType w:val="hybridMultilevel"/>
-    <w:tmpl w:val="8C10B396"/>
-    <w:lvl w:ilvl="0" w:tplc="0816000F">
+    <w:tmpl w:val="3266D2B6"/>
+    <w:lvl w:ilvl="0" w:tplc="4A841EC8">
       <w:start w:val="1"/>
       <w:numFmt w:val="decimal"/>
       <w:lvlText w:val="%1."/>
@@ -8234,6 +8556,10 @@
       <w:pPr>
         <w:ind w:left="720" w:hanging="360"/>
       </w:pPr>
+      <w:rPr>
+        <w:b/>
+        <w:bCs w:val="0"/>
+      </w:rPr>
     </w:lvl>
     <w:lvl w:ilvl="1" w:tplc="08160019">
       <w:start w:val="1"/>
@@ -9461,7 +9787,7 @@
   <w:abstractNum w:abstractNumId="68" w15:restartNumberingAfterBreak="0">
     <w:nsid w:val="75551918"/>
     <w:multiLevelType w:val="hybridMultilevel"/>
-    <w:tmpl w:val="C0A65B0C"/>
+    <w:tmpl w:val="CAA6CAAA"/>
     <w:lvl w:ilvl="0" w:tplc="0816000F">
       <w:start w:val="1"/>
       <w:numFmt w:val="decimal"/>
@@ -11237,6 +11563,7 @@
   <w:style w:type="character" w:default="1" w:styleId="DefaultParagraphFont">
     <w:name w:val="Default Paragraph Font"/>
     <w:uiPriority w:val="1"/>
+    <w:semiHidden/>
     <w:unhideWhenUsed/>
   </w:style>
   <w:style w:type="table" w:default="1" w:styleId="TableNormal">

</xml_diff>

<commit_message>
video and memo beginning
</commit_message>
<xml_diff>
--- a/Dashboard Requirements.docx
+++ b/Dashboard Requirements.docx
@@ -728,64 +728,6 @@
         </w:rPr>
       </w:pPr>
       <w:r>
-        <w:t xml:space="preserve">Total </w:t>
-      </w:r>
-      <w:proofErr w:type="spellStart"/>
-      <w:r>
-        <w:t>Delivered</w:t>
-      </w:r>
-      <w:proofErr w:type="spellEnd"/>
-      <w:r>
-        <w:t xml:space="preserve"> </w:t>
-      </w:r>
-      <w:proofErr w:type="spellStart"/>
-      <w:r>
-        <w:t>Items</w:t>
-      </w:r>
-      <w:proofErr w:type="spellEnd"/>
-    </w:p>
-    <w:p>
-      <w:pPr>
-        <w:pStyle w:val="Caption"/>
-        <w:numPr>
-          <w:ilvl w:val="1"/>
-          <w:numId w:val="4"/>
-        </w:numPr>
-        <w:spacing w:after="0"/>
-        <w:rPr>
-          <w:lang w:val="en-GB"/>
-        </w:rPr>
-      </w:pPr>
-      <w:r>
-        <w:t xml:space="preserve">Total </w:t>
-      </w:r>
-      <w:proofErr w:type="spellStart"/>
-      <w:r>
-        <w:t>Customers</w:t>
-      </w:r>
-      <w:proofErr w:type="spellEnd"/>
-      <w:r>
-        <w:t xml:space="preserve"> </w:t>
-      </w:r>
-      <w:proofErr w:type="spellStart"/>
-      <w:r>
-        <w:t>Analyzed</w:t>
-      </w:r>
-      <w:proofErr w:type="spellEnd"/>
-    </w:p>
-    <w:p>
-      <w:pPr>
-        <w:pStyle w:val="Caption"/>
-        <w:numPr>
-          <w:ilvl w:val="1"/>
-          <w:numId w:val="4"/>
-        </w:numPr>
-        <w:spacing w:after="0"/>
-        <w:rPr>
-          <w:lang w:val="en-GB"/>
-        </w:rPr>
-      </w:pPr>
-      <w:r>
         <w:rPr>
           <w:lang w:val="en-GB"/>
         </w:rPr>
@@ -867,6 +809,20 @@
     </w:p>
     <w:p>
       <w:pPr>
+        <w:rPr>
+          <w:lang w:val="en-GB"/>
+        </w:rPr>
+      </w:pPr>
+    </w:p>
+    <w:p>
+      <w:pPr>
+        <w:rPr>
+          <w:lang w:val="en-GB"/>
+        </w:rPr>
+      </w:pPr>
+    </w:p>
+    <w:p>
+      <w:pPr>
         <w:pStyle w:val="Heading2"/>
         <w:rPr>
           <w:lang w:val="en-GB"/>
@@ -1113,56 +1069,6 @@
       <w:proofErr w:type="spellStart"/>
       <w:r>
         <w:t>Quantity</w:t>
-      </w:r>
-      <w:proofErr w:type="spellEnd"/>
-    </w:p>
-    <w:p>
-      <w:pPr>
-        <w:pStyle w:val="Caption"/>
-        <w:numPr>
-          <w:ilvl w:val="1"/>
-          <w:numId w:val="3"/>
-        </w:numPr>
-        <w:spacing w:after="0"/>
-        <w:rPr>
-          <w:lang w:val="en-GB"/>
-        </w:rPr>
-      </w:pPr>
-      <w:r>
-        <w:t xml:space="preserve">Total </w:t>
-      </w:r>
-      <w:proofErr w:type="spellStart"/>
-      <w:r>
-        <w:t>Delivered</w:t>
-      </w:r>
-      <w:proofErr w:type="spellEnd"/>
-      <w:r>
-        <w:t xml:space="preserve"> </w:t>
-      </w:r>
-      <w:proofErr w:type="spellStart"/>
-      <w:r>
-        <w:t>Items</w:t>
-      </w:r>
-      <w:proofErr w:type="spellEnd"/>
-    </w:p>
-    <w:p>
-      <w:pPr>
-        <w:pStyle w:val="Caption"/>
-        <w:numPr>
-          <w:ilvl w:val="1"/>
-          <w:numId w:val="3"/>
-        </w:numPr>
-        <w:spacing w:after="0"/>
-        <w:rPr>
-          <w:lang w:val="en-GB"/>
-        </w:rPr>
-      </w:pPr>
-      <w:r>
-        <w:t xml:space="preserve">Total Drivers </w:t>
-      </w:r>
-      <w:proofErr w:type="spellStart"/>
-      <w:r>
-        <w:t>Analyzed</w:t>
       </w:r>
       <w:proofErr w:type="spellEnd"/>
     </w:p>

</xml_diff>